<commit_message>
Document change - add place holders
</commit_message>
<xml_diff>
--- a/docs/Edocsysdocs/3. ����� 003-�� ����� ��������.docx
+++ b/docs/Edocsysdocs/3. ����� 003-�� ����� ��������.docx
@@ -1,6 +1,6 @@
 
 <file path=word/document.xml><?xml version="1.0" encoding="utf-8"?>
-<w:document xmlns:ve="http://schemas.openxmlformats.org/markup-compatibility/2006" xmlns:o="urn:schemas-microsoft-com:office:office" xmlns:r="http://schemas.openxmlformats.org/officeDocument/2006/relationships" xmlns:m="http://schemas.openxmlformats.org/officeDocument/2006/math" xmlns:v="urn:schemas-microsoft-com:vml" xmlns:wp="http://schemas.openxmlformats.org/drawingml/2006/wordprocessingDrawing" xmlns:w10="urn:schemas-microsoft-com:office:word" xmlns:w="http://schemas.openxmlformats.org/wordprocessingml/2006/main" xmlns:wne="http://schemas.microsoft.com/office/word/2006/wordml">
+<w:document xmlns:wpc="http://schemas.microsoft.com/office/word/2010/wordprocessingCanvas" xmlns:mc="http://schemas.openxmlformats.org/markup-compatibility/2006" xmlns:o="urn:schemas-microsoft-com:office:office" xmlns:r="http://schemas.openxmlformats.org/officeDocument/2006/relationships" xmlns:m="http://schemas.openxmlformats.org/officeDocument/2006/math" xmlns:v="urn:schemas-microsoft-com:vml" xmlns:wp14="http://schemas.microsoft.com/office/word/2010/wordprocessingDrawing" xmlns:wp="http://schemas.openxmlformats.org/drawingml/2006/wordprocessingDrawing" xmlns:w10="urn:schemas-microsoft-com:office:word" xmlns:w="http://schemas.openxmlformats.org/wordprocessingml/2006/main" xmlns:w14="http://schemas.microsoft.com/office/word/2010/wordml" xmlns:wpg="http://schemas.microsoft.com/office/word/2010/wordprocessingGroup" xmlns:wpi="http://schemas.microsoft.com/office/word/2010/wordprocessingInk" xmlns:wne="http://schemas.microsoft.com/office/word/2006/wordml" xmlns:wps="http://schemas.microsoft.com/office/word/2010/wordprocessingShape" mc:Ignorable="w14 wp14">
   <w:body>
     <w:p>
       <w:pPr>
@@ -22,7 +22,7 @@
           <w:rFonts w:ascii="Times New Roman" w:hAnsi="Times New Roman"/>
           <w:sz w:val="20"/>
         </w:rPr>
-        <w:t>003</w:t>
+        <w:t>{_NUMBER_}</w:t>
       </w:r>
       <w:r>
         <w:rPr>
@@ -45,11 +45,11 @@
       <w:tblPr>
         <w:tblW w:w="0" w:type="auto"/>
         <w:tblInd w:w="648" w:type="dxa"/>
-        <w:tblLook w:val="01E0"/>
+        <w:tblLook w:val="01E0" w:firstRow="1" w:lastRow="1" w:firstColumn="1" w:lastColumn="1" w:noHBand="0" w:noVBand="0"/>
       </w:tblPr>
       <w:tblGrid>
         <w:gridCol w:w="6300"/>
-        <w:gridCol w:w="1980"/>
+        <w:gridCol w:w="2320"/>
       </w:tblGrid>
       <w:tr>
         <w:tc>
@@ -91,15 +91,7 @@
                 <w:sz w:val="20"/>
                 <w:szCs w:val="20"/>
               </w:rPr>
-              <w:t>16.01.2012</w:t>
-            </w:r>
-            <w:r>
-              <w:rPr>
-                <w:color w:val="0000FF"/>
-                <w:sz w:val="20"/>
-                <w:szCs w:val="20"/>
-              </w:rPr>
-              <w:t>г.</w:t>
+              <w:t>{_DATE_CONTRACT_}</w:t>
             </w:r>
           </w:p>
         </w:tc>
@@ -211,7 +203,14 @@
           <w:sz w:val="22"/>
           <w:szCs w:val="22"/>
         </w:rPr>
-        <w:t>Общество с ограниченной ответственностью «</w:t>
+        <w:t xml:space="preserve">{_AGENTS_FULLNAME_} </w:t>
+      </w:r>
+      <w:r>
+        <w:rPr>
+          <w:sz w:val="22"/>
+          <w:szCs w:val="22"/>
+        </w:rPr>
+        <w:t xml:space="preserve">(далее – </w:t>
       </w:r>
       <w:r>
         <w:rPr>
@@ -220,7 +219,250 @@
           <w:sz w:val="22"/>
           <w:szCs w:val="22"/>
         </w:rPr>
-        <w:t>Кредо</w:t>
+        <w:t>{_AGENTS_NAME_}</w:t>
+      </w:r>
+      <w:r>
+        <w:rPr>
+          <w:sz w:val="22"/>
+          <w:szCs w:val="22"/>
+        </w:rPr>
+        <w:t xml:space="preserve">) именуемое  в  дальнейшем  </w:t>
+      </w:r>
+      <w:r>
+        <w:rPr>
+          <w:b/>
+          <w:sz w:val="22"/>
+          <w:szCs w:val="22"/>
+        </w:rPr>
+        <w:t>Заказчик</w:t>
+      </w:r>
+      <w:r>
+        <w:rPr>
+          <w:sz w:val="22"/>
+          <w:szCs w:val="22"/>
+        </w:rPr>
+        <w:t xml:space="preserve">, в лице </w:t>
+      </w:r>
+      <w:r>
+        <w:rPr>
+          <w:sz w:val="22"/>
+          <w:szCs w:val="22"/>
+        </w:rPr>
+        <w:t>{_PERS_STATUS_}</w:t>
+      </w:r>
+      <w:r>
+        <w:rPr>
+          <w:sz w:val="22"/>
+          <w:szCs w:val="22"/>
+        </w:rPr>
+        <w:t xml:space="preserve"> </w:t>
+      </w:r>
+      <w:r>
+        <w:rPr>
+          <w:sz w:val="20"/>
+          <w:szCs w:val="20"/>
+        </w:rPr>
+        <w:t>{_PERS_LASTNAME_}</w:t>
+      </w:r>
+      <w:r>
+        <w:rPr>
+          <w:sz w:val="20"/>
+          <w:szCs w:val="20"/>
+        </w:rPr>
+        <w:t xml:space="preserve"> </w:t>
+      </w:r>
+      <w:r>
+        <w:rPr>
+          <w:sz w:val="20"/>
+          <w:szCs w:val="20"/>
+        </w:rPr>
+        <w:t>{_PERS_FIRSTNAME_}</w:t>
+      </w:r>
+      <w:r>
+        <w:rPr>
+          <w:sz w:val="20"/>
+          <w:szCs w:val="20"/>
+        </w:rPr>
+        <w:t xml:space="preserve"> </w:t>
+      </w:r>
+      <w:r>
+        <w:rPr>
+          <w:sz w:val="20"/>
+          <w:szCs w:val="20"/>
+        </w:rPr>
+        <w:t>{_PERS_MIDDLENAME_}</w:t>
+      </w:r>
+      <w:r>
+        <w:rPr>
+          <w:sz w:val="22"/>
+          <w:szCs w:val="22"/>
+        </w:rPr>
+        <w:t xml:space="preserve">, действующего на основании </w:t>
+      </w:r>
+      <w:r>
+        <w:rPr>
+          <w:sz w:val="22"/>
+          <w:szCs w:val="22"/>
+        </w:rPr>
+        <w:t>{_SIGNING_AUTHORITY_DOC_}</w:t>
+      </w:r>
+      <w:r>
+        <w:rPr>
+          <w:sz w:val="22"/>
+          <w:szCs w:val="22"/>
+        </w:rPr>
+        <w:t>, с другой стороны, именуемые в дальнейшем Стороны, заключили</w:t>
+      </w:r>
+      <w:r>
+        <w:rPr>
+          <w:sz w:val="20"/>
+          <w:szCs w:val="20"/>
+        </w:rPr>
+        <w:t xml:space="preserve">  настоящий</w:t>
+      </w:r>
+      <w:proofErr w:type="gramEnd"/>
+      <w:r>
+        <w:rPr>
+          <w:sz w:val="20"/>
+          <w:szCs w:val="20"/>
+        </w:rPr>
+        <w:t xml:space="preserve">  договор  о  нижеследующем:</w:t>
+      </w:r>
+    </w:p>
+    <w:p>
+      <w:pPr>
+        <w:jc w:val="center"/>
+        <w:rPr>
+          <w:b/>
+          <w:sz w:val="20"/>
+          <w:szCs w:val="20"/>
+        </w:rPr>
+      </w:pPr>
+      <w:r>
+        <w:rPr>
+          <w:b/>
+          <w:sz w:val="20"/>
+          <w:szCs w:val="20"/>
+        </w:rPr>
+        <w:t>1. Предмет договора</w:t>
+      </w:r>
+    </w:p>
+    <w:p>
+      <w:pPr>
+        <w:ind w:firstLine="540"/>
+        <w:jc w:val="both"/>
+        <w:rPr>
+          <w:b/>
+          <w:sz w:val="20"/>
+          <w:szCs w:val="20"/>
+        </w:rPr>
+      </w:pPr>
+      <w:r>
+        <w:rPr>
+          <w:sz w:val="20"/>
+          <w:szCs w:val="20"/>
+        </w:rPr>
+        <w:t>1.1. Заказчик поручает, а Исполнитель принимает на себя выполнение следующей работы:</w:t>
+      </w:r>
+    </w:p>
+    <w:p>
+      <w:pPr>
+        <w:jc w:val="both"/>
+        <w:rPr>
+          <w:b/>
+          <w:i/>
+          <w:sz w:val="20"/>
+          <w:szCs w:val="20"/>
+          <w:lang w:val="en-US"/>
+        </w:rPr>
+      </w:pPr>
+      <w:r>
+        <w:rPr>
+          <w:b/>
+          <w:i/>
+          <w:sz w:val="20"/>
+          <w:szCs w:val="20"/>
+          <w:lang w:val="en-US"/>
+        </w:rPr>
+        <w:t xml:space="preserve">                                                                                  </w:t>
+      </w:r>
+      <w:r>
+        <w:rPr>
+          <w:b/>
+          <w:i/>
+          <w:sz w:val="20"/>
+          <w:szCs w:val="20"/>
+          <w:lang w:val="en-US"/>
+        </w:rPr>
+        <w:t>{_PRODUCTS_NAME_}{_ADD_DATA_PROPOSAL_}</w:t>
+      </w:r>
+    </w:p>
+    <w:p>
+      <w:pPr>
+        <w:jc w:val="both"/>
+        <w:rPr>
+          <w:b/>
+          <w:sz w:val="20"/>
+          <w:szCs w:val="20"/>
+        </w:rPr>
+      </w:pPr>
+      <w:r>
+        <w:rPr>
+          <w:sz w:val="20"/>
+          <w:szCs w:val="20"/>
+        </w:rPr>
+        <w:t xml:space="preserve">в Системе сертификации ГОСТ </w:t>
+      </w:r>
+      <w:proofErr w:type="gramStart"/>
+      <w:r>
+        <w:rPr>
+          <w:sz w:val="20"/>
+          <w:szCs w:val="20"/>
+        </w:rPr>
+        <w:t>Р</w:t>
+      </w:r>
+      <w:proofErr w:type="gramEnd"/>
+      <w:r>
+        <w:rPr>
+          <w:sz w:val="20"/>
+          <w:szCs w:val="20"/>
+        </w:rPr>
+        <w:t xml:space="preserve"> на соответствие требованиям</w:t>
+      </w:r>
+      <w:r>
+        <w:rPr>
+          <w:sz w:val="20"/>
+          <w:szCs w:val="20"/>
+        </w:rPr>
+        <w:t xml:space="preserve"> ГОСТ </w:t>
+      </w:r>
+      <w:r>
+        <w:rPr>
+          <w:sz w:val="20"/>
+          <w:szCs w:val="20"/>
+        </w:rPr>
+        <w:t>{_GOSTSLIST_}</w:t>
+      </w:r>
+      <w:r>
+        <w:rPr>
+          <w:sz w:val="20"/>
+          <w:szCs w:val="20"/>
+        </w:rPr>
+        <w:t xml:space="preserve"> изготовляем</w:t>
+      </w:r>
+      <w:r>
+        <w:rPr>
+          <w:sz w:val="20"/>
+          <w:szCs w:val="20"/>
+        </w:rPr>
+        <w:t>ой</w:t>
+      </w:r>
+      <w:r>
+        <w:rPr>
+          <w:sz w:val="20"/>
+          <w:szCs w:val="20"/>
+        </w:rPr>
+        <w:t xml:space="preserve"> </w:t>
       </w:r>
       <w:r>
         <w:rPr>
@@ -229,209 +471,7 @@
           <w:sz w:val="22"/>
           <w:szCs w:val="22"/>
         </w:rPr>
-        <w:t>»</w:t>
-      </w:r>
-      <w:r>
-        <w:rPr>
-          <w:i/>
-          <w:color w:val="0000FF"/>
-          <w:sz w:val="22"/>
-          <w:szCs w:val="22"/>
-        </w:rPr>
-        <w:t xml:space="preserve"> </w:t>
-      </w:r>
-      <w:r>
-        <w:rPr>
-          <w:sz w:val="22"/>
-          <w:szCs w:val="22"/>
-        </w:rPr>
-        <w:t xml:space="preserve">(далее – </w:t>
-      </w:r>
-      <w:r>
-        <w:rPr>
-          <w:i/>
-          <w:color w:val="000080"/>
-          <w:sz w:val="22"/>
-          <w:szCs w:val="22"/>
-        </w:rPr>
-        <w:t>ООО «Кредо»</w:t>
-      </w:r>
-      <w:r>
-        <w:rPr>
-          <w:sz w:val="22"/>
-          <w:szCs w:val="22"/>
-        </w:rPr>
-        <w:t xml:space="preserve">) именуемое  в  дальнейшем  </w:t>
-      </w:r>
-      <w:r>
-        <w:rPr>
-          <w:b/>
-          <w:sz w:val="22"/>
-          <w:szCs w:val="22"/>
-        </w:rPr>
-        <w:t>Заказчик</w:t>
-      </w:r>
-      <w:r>
-        <w:rPr>
-          <w:sz w:val="22"/>
-          <w:szCs w:val="22"/>
-        </w:rPr>
-        <w:t>, в лице директора</w:t>
-      </w:r>
-      <w:r>
-        <w:rPr>
-          <w:sz w:val="22"/>
-          <w:szCs w:val="22"/>
-        </w:rPr>
-        <w:t xml:space="preserve"> </w:t>
-      </w:r>
-      <w:r>
-        <w:rPr>
-          <w:sz w:val="20"/>
-          <w:szCs w:val="20"/>
-        </w:rPr>
-        <w:t>Кривоносова Сергея Васильевича</w:t>
-      </w:r>
-      <w:r>
-        <w:rPr>
-          <w:sz w:val="22"/>
-          <w:szCs w:val="22"/>
-        </w:rPr>
-        <w:t>, действующего на основании Устава, с другой стороны, именуемые в дальнейшем Стороны, заключили</w:t>
-      </w:r>
-      <w:r>
-        <w:rPr>
-          <w:sz w:val="20"/>
-          <w:szCs w:val="20"/>
-        </w:rPr>
-        <w:t xml:space="preserve">  настоящий  договор  о  нижеследующем:</w:t>
-      </w:r>
-      <w:proofErr w:type="gramEnd"/>
-    </w:p>
-    <w:p>
-      <w:pPr>
-        <w:jc w:val="center"/>
-        <w:rPr>
-          <w:b/>
-          <w:sz w:val="20"/>
-          <w:szCs w:val="20"/>
-        </w:rPr>
-      </w:pPr>
-      <w:r>
-        <w:rPr>
-          <w:b/>
-          <w:sz w:val="20"/>
-          <w:szCs w:val="20"/>
-        </w:rPr>
-        <w:t>1. Предмет договора</w:t>
-      </w:r>
-    </w:p>
-    <w:p>
-      <w:pPr>
-        <w:ind w:firstLine="540"/>
-        <w:jc w:val="both"/>
-        <w:rPr>
-          <w:b/>
-          <w:sz w:val="20"/>
-          <w:szCs w:val="20"/>
-        </w:rPr>
-      </w:pPr>
-      <w:r>
-        <w:rPr>
-          <w:sz w:val="20"/>
-          <w:szCs w:val="20"/>
-        </w:rPr>
-        <w:t>1.1. Заказчик поручает, а Исполнитель принимает на себя выполнение следующей работы:</w:t>
-      </w:r>
-    </w:p>
-    <w:p>
-      <w:pPr>
-        <w:jc w:val="both"/>
-        <w:rPr>
-          <w:b/>
-          <w:i/>
-          <w:sz w:val="20"/>
-          <w:szCs w:val="20"/>
-        </w:rPr>
-      </w:pPr>
-      <w:r>
-        <w:rPr>
-          <w:b/>
-          <w:i/>
-          <w:sz w:val="20"/>
-          <w:szCs w:val="20"/>
-        </w:rPr>
-        <w:t xml:space="preserve">                                                                                  Смеси бетонные</w:t>
-      </w:r>
-    </w:p>
-    <w:p>
-      <w:pPr>
-        <w:jc w:val="both"/>
-        <w:rPr>
-          <w:b/>
-          <w:sz w:val="20"/>
-          <w:szCs w:val="20"/>
-        </w:rPr>
-      </w:pPr>
-      <w:r>
-        <w:rPr>
-          <w:sz w:val="20"/>
-          <w:szCs w:val="20"/>
-        </w:rPr>
-        <w:t xml:space="preserve">в Системе сертификации ГОСТ </w:t>
-      </w:r>
-      <w:proofErr w:type="gramStart"/>
-      <w:r>
-        <w:rPr>
-          <w:sz w:val="20"/>
-          <w:szCs w:val="20"/>
-        </w:rPr>
-        <w:t>Р</w:t>
-      </w:r>
-      <w:proofErr w:type="gramEnd"/>
-      <w:r>
-        <w:rPr>
-          <w:sz w:val="20"/>
-          <w:szCs w:val="20"/>
-        </w:rPr>
-        <w:t xml:space="preserve"> на соответствие требованиям</w:t>
-      </w:r>
-      <w:r>
-        <w:rPr>
-          <w:sz w:val="20"/>
-          <w:szCs w:val="20"/>
-        </w:rPr>
-        <w:t xml:space="preserve"> ГОСТ 7473-94</w:t>
-      </w:r>
-      <w:r>
-        <w:rPr>
-          <w:sz w:val="20"/>
-          <w:szCs w:val="20"/>
-        </w:rPr>
-        <w:t xml:space="preserve"> изготовляем</w:t>
-      </w:r>
-      <w:r>
-        <w:rPr>
-          <w:sz w:val="20"/>
-          <w:szCs w:val="20"/>
-        </w:rPr>
-        <w:t>ой</w:t>
-      </w:r>
-      <w:r>
-        <w:rPr>
-          <w:sz w:val="20"/>
-          <w:szCs w:val="20"/>
-        </w:rPr>
-        <w:t xml:space="preserve"> </w:t>
-      </w:r>
-      <w:r>
-        <w:rPr>
-          <w:i/>
-          <w:color w:val="000080"/>
-          <w:sz w:val="20"/>
-          <w:szCs w:val="20"/>
-        </w:rPr>
-        <w:t>ООО «Кредо»</w:t>
+        <w:t>{_AGENTS_NAME_}</w:t>
       </w:r>
       <w:r>
         <w:rPr>
@@ -665,7 +705,7 @@
           <w:insideH w:val="single" w:sz="4" w:space="0" w:color="auto"/>
           <w:insideV w:val="single" w:sz="4" w:space="0" w:color="auto"/>
         </w:tblBorders>
-        <w:tblLook w:val="01E0"/>
+        <w:tblLook w:val="01E0" w:firstRow="1" w:lastRow="1" w:firstColumn="1" w:lastColumn="1" w:noHBand="0" w:noVBand="0"/>
       </w:tblPr>
       <w:tblGrid>
         <w:gridCol w:w="6938"/>
@@ -728,7 +768,7 @@
                 <w:sz w:val="20"/>
                 <w:szCs w:val="20"/>
               </w:rPr>
-              <w:t>80</w:t>
+              <w:t>{_TOTAL_COST_}</w:t>
             </w:r>
             <w:r>
               <w:rPr>
@@ -736,7 +776,7 @@
                 <w:sz w:val="20"/>
                 <w:szCs w:val="20"/>
               </w:rPr>
-              <w:t xml:space="preserve"> 000) рублей</w:t>
+              <w:t>) рублей</w:t>
             </w:r>
           </w:p>
         </w:tc>
@@ -1688,6 +1728,7 @@
           <w:sz w:val="20"/>
           <w:szCs w:val="20"/>
         </w:rPr>
+        <w:lastRenderedPageBreak/>
         <w:t>4. Сроки выполнения работ</w:t>
       </w:r>
     </w:p>
@@ -1705,7 +1746,21 @@
           <w:sz w:val="20"/>
           <w:szCs w:val="20"/>
         </w:rPr>
-        <w:t>Сроки выполнения работ составляют __ календарных дней со дня предоставления образцов.</w:t>
+        <w:t xml:space="preserve">Сроки выполнения работ составляют </w:t>
+      </w:r>
+      <w:r>
+        <w:rPr>
+          <w:sz w:val="20"/>
+          <w:szCs w:val="20"/>
+        </w:rPr>
+        <w:t>{_DATE_END_}</w:t>
+      </w:r>
+      <w:r>
+        <w:rPr>
+          <w:sz w:val="20"/>
+          <w:szCs w:val="20"/>
+        </w:rPr>
+        <w:t xml:space="preserve"> календарных дней со дня предоставления образцов.</w:t>
       </w:r>
     </w:p>
     <w:p>
@@ -1723,7 +1778,6 @@
           <w:sz w:val="20"/>
           <w:szCs w:val="20"/>
         </w:rPr>
-        <w:lastRenderedPageBreak/>
         <w:t>5. Срок действия договора</w:t>
       </w:r>
     </w:p>
@@ -2490,7 +2544,7 @@
           <w:insideH w:val="single" w:sz="4" w:space="0" w:color="auto"/>
           <w:insideV w:val="single" w:sz="4" w:space="0" w:color="auto"/>
         </w:tblBorders>
-        <w:tblLook w:val="01E0"/>
+        <w:tblLook w:val="01E0" w:firstRow="1" w:lastRow="1" w:firstColumn="1" w:lastColumn="1" w:noHBand="0" w:noVBand="0"/>
       </w:tblPr>
       <w:tblGrid>
         <w:gridCol w:w="1562"/>
@@ -2687,23 +2741,7 @@
                 <w:sz w:val="20"/>
                 <w:szCs w:val="20"/>
               </w:rPr>
-              <w:t xml:space="preserve">БИК 040349715  БАНК "ПЕРВОМАЙСКИЙ" (ЗАО) </w:t>
-            </w:r>
-            <w:proofErr w:type="gramStart"/>
-            <w:r>
-              <w:rPr>
-                <w:sz w:val="20"/>
-                <w:szCs w:val="20"/>
-              </w:rPr>
-              <w:t>г</w:t>
-            </w:r>
-            <w:proofErr w:type="gramEnd"/>
-            <w:r>
-              <w:rPr>
-                <w:sz w:val="20"/>
-                <w:szCs w:val="20"/>
-              </w:rPr>
-              <w:t>. Краснодар</w:t>
+              <w:t>БИК 040349715  БАНК "ПЕРВОМАЙСКИЙ" (ЗАО) г. Краснодар</w:t>
             </w:r>
           </w:p>
         </w:tc>
@@ -2965,7 +3003,7 @@
                 <w:i/>
                 <w:color w:val="000080"/>
               </w:rPr>
-              <w:t>ООО «Кредо»</w:t>
+              <w:t>{_AGENTS_NAME_}</w:t>
             </w:r>
           </w:p>
         </w:tc>
@@ -3018,7 +3056,7 @@
               <w:rPr>
                 <w:rFonts w:ascii="Times New Roman" w:hAnsi="Times New Roman"/>
               </w:rPr>
-              <w:t>2304032368</w:t>
+              <w:t>{_INN_}</w:t>
             </w:r>
           </w:p>
         </w:tc>
@@ -3050,7 +3088,7 @@
               <w:rPr>
                 <w:rFonts w:ascii="Times New Roman" w:hAnsi="Times New Roman"/>
               </w:rPr>
-              <w:t>230401001</w:t>
+              <w:t>{_KPP_}</w:t>
             </w:r>
           </w:p>
         </w:tc>
@@ -3105,13 +3143,13 @@
               <w:rPr>
                 <w:rFonts w:ascii="Times New Roman" w:hAnsi="Times New Roman"/>
               </w:rPr>
-              <w:t>/счет 40702810</w:t>
+              <w:t xml:space="preserve">/счет </w:t>
             </w:r>
             <w:r>
               <w:rPr>
                 <w:rFonts w:ascii="Times New Roman" w:hAnsi="Times New Roman"/>
               </w:rPr>
-              <w:t>510000000095</w:t>
+              <w:t>{_RS_}</w:t>
             </w:r>
             <w:r>
               <w:rPr>
@@ -3159,13 +3197,13 @@
               <w:rPr>
                 <w:rFonts w:ascii="Times New Roman" w:hAnsi="Times New Roman"/>
               </w:rPr>
-              <w:t xml:space="preserve"> 30101810</w:t>
+              <w:t xml:space="preserve"> </w:t>
             </w:r>
             <w:r>
               <w:rPr>
                 <w:rFonts w:ascii="Times New Roman" w:hAnsi="Times New Roman"/>
               </w:rPr>
-              <w:t>000000000716</w:t>
+              <w:t>{_KS_}</w:t>
             </w:r>
           </w:p>
         </w:tc>
@@ -3249,21 +3287,7 @@
               <w:rPr>
                 <w:rFonts w:ascii="Times New Roman" w:hAnsi="Times New Roman"/>
               </w:rPr>
-              <w:t>ОАО «Геленджик-Банк» г</w:t>
-            </w:r>
-            <w:proofErr w:type="gramStart"/>
-            <w:r>
-              <w:rPr>
-                <w:rFonts w:ascii="Times New Roman" w:hAnsi="Times New Roman"/>
-              </w:rPr>
-              <w:t>.Г</w:t>
-            </w:r>
-            <w:proofErr w:type="gramEnd"/>
-            <w:r>
-              <w:rPr>
-                <w:rFonts w:ascii="Times New Roman" w:hAnsi="Times New Roman"/>
-              </w:rPr>
-              <w:t>еленджик</w:t>
+              <w:t>{_BANK_}</w:t>
             </w:r>
           </w:p>
         </w:tc>
@@ -3310,39 +3334,13 @@
               <w:rPr>
                 <w:rFonts w:ascii="Times New Roman" w:hAnsi="Times New Roman"/>
               </w:rPr>
-              <w:t>Юридический адрес: 3</w:t>
+              <w:t xml:space="preserve">Юридический адрес: </w:t>
             </w:r>
             <w:r>
               <w:rPr>
                 <w:rFonts w:ascii="Times New Roman" w:hAnsi="Times New Roman"/>
               </w:rPr>
-              <w:t>53485, г</w:t>
-            </w:r>
-            <w:proofErr w:type="gramStart"/>
-            <w:r>
-              <w:rPr>
-                <w:rFonts w:ascii="Times New Roman" w:hAnsi="Times New Roman"/>
-              </w:rPr>
-              <w:t>.Г</w:t>
-            </w:r>
-            <w:proofErr w:type="gramEnd"/>
-            <w:r>
-              <w:rPr>
-                <w:rFonts w:ascii="Times New Roman" w:hAnsi="Times New Roman"/>
-              </w:rPr>
-              <w:t xml:space="preserve">еленджик, с.Архипо-Осиповка, </w:t>
-            </w:r>
-            <w:r>
-              <w:rPr>
-                <w:rFonts w:ascii="Times New Roman" w:hAnsi="Times New Roman"/>
-              </w:rPr>
-              <w:t xml:space="preserve">ул. </w:t>
-            </w:r>
-            <w:r>
-              <w:rPr>
-                <w:rFonts w:ascii="Times New Roman" w:hAnsi="Times New Roman"/>
-              </w:rPr>
-              <w:t>Почтовая,19-А/4</w:t>
+              <w:t>{_ADDRESS_}</w:t>
             </w:r>
           </w:p>
         </w:tc>
@@ -3395,35 +3393,7 @@
               <w:rPr>
                 <w:rFonts w:ascii="Times New Roman" w:hAnsi="Times New Roman"/>
               </w:rPr>
-              <w:t>353484, г</w:t>
-            </w:r>
-            <w:proofErr w:type="gramStart"/>
-            <w:r>
-              <w:rPr>
-                <w:rFonts w:ascii="Times New Roman" w:hAnsi="Times New Roman"/>
-              </w:rPr>
-              <w:t>.Г</w:t>
-            </w:r>
-            <w:proofErr w:type="gramEnd"/>
-            <w:r>
-              <w:rPr>
-                <w:rFonts w:ascii="Times New Roman" w:hAnsi="Times New Roman"/>
-              </w:rPr>
-              <w:t xml:space="preserve">еленджик, </w:t>
-            </w:r>
-            <w:proofErr w:type="spellStart"/>
-            <w:r>
-              <w:rPr>
-                <w:rFonts w:ascii="Times New Roman" w:hAnsi="Times New Roman"/>
-              </w:rPr>
-              <w:t>с.Текос</w:t>
-            </w:r>
-            <w:proofErr w:type="spellEnd"/>
-            <w:r>
-              <w:rPr>
-                <w:rFonts w:ascii="Times New Roman" w:hAnsi="Times New Roman"/>
-              </w:rPr>
-              <w:t>, урочище Шубина щель</w:t>
+              <w:t>{_ADDRESS_}</w:t>
             </w:r>
           </w:p>
         </w:tc>
@@ -3476,7 +3446,7 @@
               <w:rPr>
                 <w:rFonts w:ascii="Times New Roman" w:hAnsi="Times New Roman"/>
               </w:rPr>
-              <w:t>(86141)60-2-31, 60-6-60</w:t>
+              <w:t>{_PHONE_}</w:t>
             </w:r>
           </w:p>
         </w:tc>
@@ -3503,6 +3473,12 @@
               </w:rPr>
               <w:t xml:space="preserve">Факс  </w:t>
             </w:r>
+            <w:r>
+              <w:rPr>
+                <w:rFonts w:ascii="Times New Roman" w:hAnsi="Times New Roman"/>
+              </w:rPr>
+              <w:t>{_FAX_}</w:t>
+            </w:r>
           </w:p>
         </w:tc>
       </w:tr>
@@ -3539,7 +3515,7 @@
     <w:tbl>
       <w:tblPr>
         <w:tblW w:w="0" w:type="auto"/>
-        <w:tblLook w:val="01E0"/>
+        <w:tblLook w:val="01E0" w:firstRow="1" w:lastRow="1" w:firstColumn="1" w:lastColumn="1" w:noHBand="0" w:noVBand="0"/>
       </w:tblPr>
       <w:tblGrid>
         <w:gridCol w:w="5507"/>
@@ -3605,6 +3581,7 @@
                 <w:sz w:val="20"/>
                 <w:szCs w:val="20"/>
               </w:rPr>
+              <w:lastRenderedPageBreak/>
               <w:t xml:space="preserve">АНО «Исследователь» </w:t>
             </w:r>
           </w:p>
@@ -4075,7 +4052,7 @@
           <w:insideH w:val="single" w:sz="4" w:space="0" w:color="auto"/>
           <w:insideV w:val="single" w:sz="4" w:space="0" w:color="auto"/>
         </w:tblBorders>
-        <w:tblLook w:val="01E0"/>
+        <w:tblLook w:val="01E0" w:firstRow="1" w:lastRow="1" w:firstColumn="1" w:lastColumn="1" w:noHBand="0" w:noVBand="0"/>
       </w:tblPr>
       <w:tblGrid>
         <w:gridCol w:w="9571"/>
@@ -4380,7 +4357,7 @@
           <w:insideH w:val="single" w:sz="4" w:space="0" w:color="auto"/>
           <w:insideV w:val="single" w:sz="4" w:space="0" w:color="auto"/>
         </w:tblBorders>
-        <w:tblLook w:val="01E0"/>
+        <w:tblLook w:val="01E0" w:firstRow="1" w:lastRow="1" w:firstColumn="1" w:lastColumn="1" w:noHBand="0" w:noVBand="0"/>
       </w:tblPr>
       <w:tblGrid>
         <w:gridCol w:w="6938"/>
@@ -5004,7 +4981,7 @@
           <w:insideH w:val="single" w:sz="4" w:space="0" w:color="000000"/>
           <w:insideV w:val="single" w:sz="4" w:space="0" w:color="000000"/>
         </w:tblBorders>
-        <w:tblLook w:val="04A0"/>
+        <w:tblLook w:val="04A0" w:firstRow="1" w:lastRow="0" w:firstColumn="1" w:lastColumn="0" w:noHBand="0" w:noVBand="1"/>
       </w:tblPr>
       <w:tblGrid>
         <w:gridCol w:w="4254"/>
@@ -5031,6 +5008,9 @@
               <w:jc w:val="center"/>
             </w:pPr>
             <w:r>
+              <w:rPr>
+                <w:noProof/>
+              </w:rPr>
               <w:drawing>
                 <wp:inline distT="0" distB="0" distL="0" distR="0">
                   <wp:extent cx="1428750" cy="638175"/>
@@ -5049,7 +5029,7 @@
                           </pic:cNvPicPr>
                         </pic:nvPicPr>
                         <pic:blipFill>
-                          <a:blip r:embed="rId6" cstate="print"/>
+                          <a:blip r:embed="rId7" cstate="print"/>
                           <a:srcRect/>
                           <a:stretch>
                             <a:fillRect/>
@@ -5201,22 +5181,26 @@
           <w:p>
             <w:pPr>
               <w:pStyle w:val="1"/>
+              <w:rPr>
+                <w:lang w:val="en-US"/>
+              </w:rPr>
             </w:pPr>
-            <w:proofErr w:type="spellStart"/>
             <w:proofErr w:type="gramStart"/>
             <w:r>
               <w:t>е</w:t>
             </w:r>
             <w:proofErr w:type="gramEnd"/>
             <w:r>
-              <w:t>-mail</w:t>
-            </w:r>
-            <w:proofErr w:type="spellEnd"/>
-            <w:r>
-              <w:t xml:space="preserve">: </w:t>
-            </w:r>
-            <w:hyperlink r:id="rId7" w:history="1">
+              <w:rPr>
+                <w:lang w:val="en-US"/>
+              </w:rPr>
+              <w:t xml:space="preserve">-mail: </w:t>
+            </w:r>
+            <w:hyperlink r:id="rId8" w:history="1">
               <w:r>
+                <w:rPr>
+                  <w:lang w:val="en-US"/>
+                </w:rPr>
                 <w:t>Issledovatel23@mail23.ru</w:t>
               </w:r>
             </w:hyperlink>
@@ -5232,7 +5216,13 @@
               <w:right w:val="nil"/>
             </w:tcBorders>
           </w:tcPr>
-          <w:p/>
+          <w:p>
+            <w:pPr>
+              <w:rPr>
+                <w:lang w:val="en-US"/>
+              </w:rPr>
+            </w:pPr>
+          </w:p>
         </w:tc>
         <w:tc>
           <w:tcPr>
@@ -5245,20 +5235,29 @@
             </w:tcBorders>
             <w:shd w:val="clear" w:color="auto" w:fill="auto"/>
           </w:tcPr>
-          <w:p/>
+          <w:p>
+            <w:pPr>
+              <w:rPr>
+                <w:lang w:val="en-US"/>
+              </w:rPr>
+            </w:pPr>
+          </w:p>
         </w:tc>
       </w:tr>
     </w:tbl>
     <w:p>
       <w:pPr>
         <w:jc w:val="center"/>
+        <w:rPr>
+          <w:lang w:val="en-US"/>
+        </w:rPr>
       </w:pPr>
     </w:p>
     <w:tbl>
       <w:tblPr>
         <w:tblW w:w="0" w:type="auto"/>
         <w:tblInd w:w="648" w:type="dxa"/>
-        <w:tblLook w:val="01E0"/>
+        <w:tblLook w:val="01E0" w:firstRow="1" w:lastRow="1" w:firstColumn="1" w:lastColumn="1" w:noHBand="0" w:noVBand="0"/>
       </w:tblPr>
       <w:tblGrid>
         <w:gridCol w:w="6300"/>
@@ -5275,6 +5274,9 @@
               <w:tabs>
                 <w:tab w:val="left" w:pos="7740"/>
               </w:tabs>
+              <w:rPr>
+                <w:lang w:val="en-US"/>
+              </w:rPr>
             </w:pPr>
           </w:p>
         </w:tc>
@@ -5357,15 +5359,7 @@
     </w:p>
     <w:p>
       <w:r>
-        <w:t>Состояние образцов после испытания (описать состояние)</w:t>
-      </w:r>
-      <w:proofErr w:type="spellStart"/>
-      <w:r>
-        <w:t>___образцы</w:t>
-      </w:r>
-      <w:proofErr w:type="spellEnd"/>
-      <w:r>
-        <w:t xml:space="preserve"> после проведения испытаний пришли в негодность и утратили свои потребительские свойства </w:t>
+        <w:t xml:space="preserve">Состояние образцов после испытания (описать состояние)___образцы после проведения испытаний пришли в негодность и утратили свои потребительские свойства </w:t>
       </w:r>
     </w:p>
     <w:p>
@@ -5486,7 +5480,12 @@
         <w:t xml:space="preserve">С.В. Кривоносов </w:t>
       </w:r>
       <w:r>
-        <w:t>«___» ________________20</w:t>
+        <w:t>«__</w:t>
+      </w:r>
+      <w:bookmarkStart w:id="0" w:name="_GoBack"/>
+      <w:bookmarkEnd w:id="0"/>
+      <w:r>
+        <w:t>_» ________________20</w:t>
       </w:r>
       <w:r>
         <w:t>1</w:t>
@@ -5554,8 +5553,8 @@
     <w:p/>
     <w:p/>
     <w:sectPr>
-      <w:footerReference w:type="even" r:id="rId8"/>
-      <w:footerReference w:type="default" r:id="rId9"/>
+      <w:footerReference w:type="even" r:id="rId9"/>
+      <w:footerReference w:type="default" r:id="rId10"/>
       <w:pgSz w:w="11906" w:h="16838"/>
       <w:pgMar w:top="1134" w:right="850" w:bottom="1134" w:left="1701" w:header="708" w:footer="708" w:gutter="0"/>
       <w:cols w:space="708"/>
@@ -5566,7 +5565,7 @@
 </file>
 
 <file path=word/endnotes.xml><?xml version="1.0" encoding="utf-8"?>
-<w:endnotes xmlns:ve="http://schemas.openxmlformats.org/markup-compatibility/2006" xmlns:o="urn:schemas-microsoft-com:office:office" xmlns:r="http://schemas.openxmlformats.org/officeDocument/2006/relationships" xmlns:m="http://schemas.openxmlformats.org/officeDocument/2006/math" xmlns:v="urn:schemas-microsoft-com:vml" xmlns:wp="http://schemas.openxmlformats.org/drawingml/2006/wordprocessingDrawing" xmlns:w10="urn:schemas-microsoft-com:office:word" xmlns:w="http://schemas.openxmlformats.org/wordprocessingml/2006/main" xmlns:wne="http://schemas.microsoft.com/office/word/2006/wordml">
+<w:endnotes xmlns:wpc="http://schemas.microsoft.com/office/word/2010/wordprocessingCanvas" xmlns:mc="http://schemas.openxmlformats.org/markup-compatibility/2006" xmlns:o="urn:schemas-microsoft-com:office:office" xmlns:r="http://schemas.openxmlformats.org/officeDocument/2006/relationships" xmlns:m="http://schemas.openxmlformats.org/officeDocument/2006/math" xmlns:v="urn:schemas-microsoft-com:vml" xmlns:wp14="http://schemas.microsoft.com/office/word/2010/wordprocessingDrawing" xmlns:wp="http://schemas.openxmlformats.org/drawingml/2006/wordprocessingDrawing" xmlns:w10="urn:schemas-microsoft-com:office:word" xmlns:w="http://schemas.openxmlformats.org/wordprocessingml/2006/main" xmlns:w14="http://schemas.microsoft.com/office/word/2010/wordml" xmlns:wpg="http://schemas.microsoft.com/office/word/2010/wordprocessingGroup" xmlns:wpi="http://schemas.microsoft.com/office/word/2010/wordprocessingInk" xmlns:wne="http://schemas.microsoft.com/office/word/2006/wordml" xmlns:wps="http://schemas.microsoft.com/office/word/2010/wordprocessingShape" mc:Ignorable="w14 wp14">
   <w:endnote w:type="separator" w:id="-1">
     <w:p>
       <w:r>
@@ -5585,7 +5584,7 @@
 </file>
 
 <file path=word/footer1.xml><?xml version="1.0" encoding="utf-8"?>
-<w:ftr xmlns:ve="http://schemas.openxmlformats.org/markup-compatibility/2006" xmlns:o="urn:schemas-microsoft-com:office:office" xmlns:r="http://schemas.openxmlformats.org/officeDocument/2006/relationships" xmlns:m="http://schemas.openxmlformats.org/officeDocument/2006/math" xmlns:v="urn:schemas-microsoft-com:vml" xmlns:wp="http://schemas.openxmlformats.org/drawingml/2006/wordprocessingDrawing" xmlns:w10="urn:schemas-microsoft-com:office:word" xmlns:w="http://schemas.openxmlformats.org/wordprocessingml/2006/main" xmlns:wne="http://schemas.microsoft.com/office/word/2006/wordml">
+<w:ftr xmlns:wpc="http://schemas.microsoft.com/office/word/2010/wordprocessingCanvas" xmlns:mc="http://schemas.openxmlformats.org/markup-compatibility/2006" xmlns:o="urn:schemas-microsoft-com:office:office" xmlns:r="http://schemas.openxmlformats.org/officeDocument/2006/relationships" xmlns:m="http://schemas.openxmlformats.org/officeDocument/2006/math" xmlns:v="urn:schemas-microsoft-com:vml" xmlns:wp14="http://schemas.microsoft.com/office/word/2010/wordprocessingDrawing" xmlns:wp="http://schemas.openxmlformats.org/drawingml/2006/wordprocessingDrawing" xmlns:w10="urn:schemas-microsoft-com:office:word" xmlns:w="http://schemas.openxmlformats.org/wordprocessingml/2006/main" xmlns:w14="http://schemas.microsoft.com/office/word/2010/wordml" xmlns:wpg="http://schemas.microsoft.com/office/word/2010/wordprocessingGroup" xmlns:wpi="http://schemas.microsoft.com/office/word/2010/wordprocessingInk" xmlns:wne="http://schemas.microsoft.com/office/word/2006/wordml" xmlns:wps="http://schemas.microsoft.com/office/word/2010/wordprocessingShape" mc:Ignorable="w14 wp14">
   <w:p>
     <w:pPr>
       <w:pStyle w:val="a3"/>
@@ -5622,7 +5621,7 @@
 </file>
 
 <file path=word/footer2.xml><?xml version="1.0" encoding="utf-8"?>
-<w:ftr xmlns:ve="http://schemas.openxmlformats.org/markup-compatibility/2006" xmlns:o="urn:schemas-microsoft-com:office:office" xmlns:r="http://schemas.openxmlformats.org/officeDocument/2006/relationships" xmlns:m="http://schemas.openxmlformats.org/officeDocument/2006/math" xmlns:v="urn:schemas-microsoft-com:vml" xmlns:wp="http://schemas.openxmlformats.org/drawingml/2006/wordprocessingDrawing" xmlns:w10="urn:schemas-microsoft-com:office:word" xmlns:w="http://schemas.openxmlformats.org/wordprocessingml/2006/main" xmlns:wne="http://schemas.microsoft.com/office/word/2006/wordml">
+<w:ftr xmlns:wpc="http://schemas.microsoft.com/office/word/2010/wordprocessingCanvas" xmlns:mc="http://schemas.openxmlformats.org/markup-compatibility/2006" xmlns:o="urn:schemas-microsoft-com:office:office" xmlns:r="http://schemas.openxmlformats.org/officeDocument/2006/relationships" xmlns:m="http://schemas.openxmlformats.org/officeDocument/2006/math" xmlns:v="urn:schemas-microsoft-com:vml" xmlns:wp14="http://schemas.microsoft.com/office/word/2010/wordprocessingDrawing" xmlns:wp="http://schemas.openxmlformats.org/drawingml/2006/wordprocessingDrawing" xmlns:w10="urn:schemas-microsoft-com:office:word" xmlns:w="http://schemas.openxmlformats.org/wordprocessingml/2006/main" xmlns:w14="http://schemas.microsoft.com/office/word/2010/wordml" xmlns:wpg="http://schemas.microsoft.com/office/word/2010/wordprocessingGroup" xmlns:wpi="http://schemas.microsoft.com/office/word/2010/wordprocessingInk" xmlns:wne="http://schemas.microsoft.com/office/word/2006/wordml" xmlns:wps="http://schemas.microsoft.com/office/word/2010/wordprocessingShape" mc:Ignorable="w14 wp14">
   <w:p>
     <w:pPr>
       <w:pStyle w:val="a3"/>
@@ -5631,31 +5630,51 @@
       <w:tab/>
       <w:t xml:space="preserve">стр. </w:t>
     </w:r>
-    <w:fldSimple w:instr=" PAGE ">
-      <w:r>
-        <w:rPr>
-          <w:noProof/>
-        </w:rPr>
-        <w:t>4</w:t>
-      </w:r>
-    </w:fldSimple>
+    <w:r>
+      <w:fldChar w:fldCharType="begin"/>
+    </w:r>
+    <w:r>
+      <w:instrText xml:space="preserve"> PAGE </w:instrText>
+    </w:r>
+    <w:r>
+      <w:fldChar w:fldCharType="separate"/>
+    </w:r>
+    <w:r>
+      <w:t>4</w:t>
+    </w:r>
+    <w:r>
+      <w:rPr>
+        <w:noProof/>
+      </w:rPr>
+      <w:fldChar w:fldCharType="end"/>
+    </w:r>
     <w:r>
       <w:t xml:space="preserve"> из </w:t>
     </w:r>
-    <w:fldSimple w:instr=" NUMPAGES ">
-      <w:r>
-        <w:rPr>
-          <w:noProof/>
-        </w:rPr>
-        <w:t>5</w:t>
-      </w:r>
-    </w:fldSimple>
+    <w:r>
+      <w:fldChar w:fldCharType="begin"/>
+    </w:r>
+    <w:r>
+      <w:instrText xml:space="preserve"> NUMPAGES </w:instrText>
+    </w:r>
+    <w:r>
+      <w:fldChar w:fldCharType="separate"/>
+    </w:r>
+    <w:r>
+      <w:t>5</w:t>
+    </w:r>
+    <w:r>
+      <w:rPr>
+        <w:noProof/>
+      </w:rPr>
+      <w:fldChar w:fldCharType="end"/>
+    </w:r>
   </w:p>
 </w:ftr>
 </file>
 
 <file path=word/footnotes.xml><?xml version="1.0" encoding="utf-8"?>
-<w:footnotes xmlns:ve="http://schemas.openxmlformats.org/markup-compatibility/2006" xmlns:o="urn:schemas-microsoft-com:office:office" xmlns:r="http://schemas.openxmlformats.org/officeDocument/2006/relationships" xmlns:m="http://schemas.openxmlformats.org/officeDocument/2006/math" xmlns:v="urn:schemas-microsoft-com:vml" xmlns:wp="http://schemas.openxmlformats.org/drawingml/2006/wordprocessingDrawing" xmlns:w10="urn:schemas-microsoft-com:office:word" xmlns:w="http://schemas.openxmlformats.org/wordprocessingml/2006/main" xmlns:wne="http://schemas.microsoft.com/office/word/2006/wordml">
+<w:footnotes xmlns:wpc="http://schemas.microsoft.com/office/word/2010/wordprocessingCanvas" xmlns:mc="http://schemas.openxmlformats.org/markup-compatibility/2006" xmlns:o="urn:schemas-microsoft-com:office:office" xmlns:r="http://schemas.openxmlformats.org/officeDocument/2006/relationships" xmlns:m="http://schemas.openxmlformats.org/officeDocument/2006/math" xmlns:v="urn:schemas-microsoft-com:vml" xmlns:wp14="http://schemas.microsoft.com/office/word/2010/wordprocessingDrawing" xmlns:wp="http://schemas.openxmlformats.org/drawingml/2006/wordprocessingDrawing" xmlns:w10="urn:schemas-microsoft-com:office:word" xmlns:w="http://schemas.openxmlformats.org/wordprocessingml/2006/main" xmlns:w14="http://schemas.microsoft.com/office/word/2010/wordml" xmlns:wpg="http://schemas.microsoft.com/office/word/2010/wordprocessingGroup" xmlns:wpi="http://schemas.microsoft.com/office/word/2010/wordprocessingInk" xmlns:wne="http://schemas.microsoft.com/office/word/2006/wordml" xmlns:wps="http://schemas.microsoft.com/office/word/2010/wordprocessingShape" mc:Ignorable="w14 wp14">
   <w:footnote w:type="separator" w:id="-1">
     <w:p>
       <w:r>
@@ -5674,7 +5693,7 @@
 </file>
 
 <file path=word/styles.xml><?xml version="1.0" encoding="utf-8"?>
-<w:styles xmlns:r="http://schemas.openxmlformats.org/officeDocument/2006/relationships" xmlns:w="http://schemas.openxmlformats.org/wordprocessingml/2006/main">
+<w:styles xmlns:mc="http://schemas.openxmlformats.org/markup-compatibility/2006" xmlns:r="http://schemas.openxmlformats.org/officeDocument/2006/relationships" xmlns:w="http://schemas.openxmlformats.org/wordprocessingml/2006/main" xmlns:w14="http://schemas.microsoft.com/office/word/2010/wordml" mc:Ignorable="w14">
   <w:docDefaults>
     <w:rPrDefault>
       <w:rPr>
@@ -5866,6 +5885,7 @@
   <w:style w:type="character" w:default="1" w:styleId="a0">
     <w:name w:val="Default Paragraph Font"/>
     <w:uiPriority w:val="1"/>
+    <w:semiHidden/>
     <w:unhideWhenUsed/>
   </w:style>
   <w:style w:type="table" w:default="1" w:styleId="a1">
@@ -5873,7 +5893,6 @@
     <w:uiPriority w:val="99"/>
     <w:semiHidden/>
     <w:unhideWhenUsed/>
-    <w:qFormat/>
     <w:tblPr>
       <w:tblInd w:w="0" w:type="dxa"/>
       <w:tblCellMar>
@@ -5996,6 +6015,196 @@
     <w:rPr>
       <w:rFonts w:ascii="Calibri" w:eastAsia="Calibri" w:hAnsi="Calibri" w:cs="Times New Roman"/>
     </w:rPr>
+  </w:style>
+</w:styles>
+</file>
+
+<file path=word/stylesWithEffects.xml><?xml version="1.0" encoding="utf-8"?>
+<w:styles xmlns:wpc="http://schemas.microsoft.com/office/word/2010/wordprocessingCanvas" xmlns:mc="http://schemas.openxmlformats.org/markup-compatibility/2006" xmlns:o="urn:schemas-microsoft-com:office:office" xmlns:r="http://schemas.openxmlformats.org/officeDocument/2006/relationships" xmlns:m="http://schemas.openxmlformats.org/officeDocument/2006/math" xmlns:v="urn:schemas-microsoft-com:vml" xmlns:wp14="http://schemas.microsoft.com/office/word/2010/wordprocessingDrawing" xmlns:wp="http://schemas.openxmlformats.org/drawingml/2006/wordprocessingDrawing" xmlns:w10="urn:schemas-microsoft-com:office:word" xmlns:w="http://schemas.openxmlformats.org/wordprocessingml/2006/main" xmlns:w14="http://schemas.microsoft.com/office/word/2010/wordml" xmlns:wpg="http://schemas.microsoft.com/office/word/2010/wordprocessingGroup" xmlns:wpi="http://schemas.microsoft.com/office/word/2010/wordprocessingInk" xmlns:wne="http://schemas.microsoft.com/office/word/2006/wordml" xmlns:wps="http://schemas.microsoft.com/office/word/2010/wordprocessingShape" mc:Ignorable="w14 wp14">
+  <w:docDefaults>
+    <w:rPrDefault>
+      <w:rPr>
+        <w:rFonts w:asciiTheme="minorHAnsi" w:eastAsiaTheme="minorEastAsia" w:hAnsiTheme="minorHAnsi" w:cstheme="minorBidi"/>
+        <w:sz w:val="22"/>
+        <w:szCs w:val="22"/>
+        <w:lang w:val="ru-RU" w:eastAsia="ru-RU" w:bidi="ar-SA"/>
+      </w:rPr>
+    </w:rPrDefault>
+    <w:pPrDefault>
+      <w:pPr>
+        <w:spacing w:after="200" w:line="276" w:lineRule="auto"/>
+      </w:pPr>
+    </w:pPrDefault>
+  </w:docDefaults>
+  <w:latentStyles w:defLockedState="0" w:defUIPriority="99" w:defSemiHidden="1" w:defUnhideWhenUsed="1" w:defQFormat="0" w:count="267">
+    <w:lsdException w:name="Normal" w:semiHidden="0" w:uiPriority="0" w:unhideWhenUsed="0" w:qFormat="1"/>
+    <w:lsdException w:name="heading 1" w:semiHidden="0" w:uiPriority="9" w:unhideWhenUsed="0" w:qFormat="1"/>
+    <w:lsdException w:name="heading 2" w:uiPriority="9" w:qFormat="1"/>
+    <w:lsdException w:name="heading 3" w:uiPriority="9" w:qFormat="1"/>
+    <w:lsdException w:name="heading 4" w:uiPriority="9" w:qFormat="1"/>
+    <w:lsdException w:name="heading 5" w:uiPriority="9" w:qFormat="1"/>
+    <w:lsdException w:name="heading 6" w:uiPriority="9" w:qFormat="1"/>
+    <w:lsdException w:name="heading 7" w:uiPriority="9" w:qFormat="1"/>
+    <w:lsdException w:name="heading 8" w:uiPriority="9" w:qFormat="1"/>
+    <w:lsdException w:name="heading 9" w:uiPriority="9" w:qFormat="1"/>
+    <w:lsdException w:name="toc 1" w:uiPriority="39"/>
+    <w:lsdException w:name="toc 2" w:uiPriority="39"/>
+    <w:lsdException w:name="toc 3" w:uiPriority="39"/>
+    <w:lsdException w:name="toc 4" w:uiPriority="39"/>
+    <w:lsdException w:name="toc 5" w:uiPriority="39"/>
+    <w:lsdException w:name="toc 6" w:uiPriority="39"/>
+    <w:lsdException w:name="toc 7" w:uiPriority="39"/>
+    <w:lsdException w:name="toc 8" w:uiPriority="39"/>
+    <w:lsdException w:name="toc 9" w:uiPriority="39"/>
+    <w:lsdException w:name="caption" w:uiPriority="35" w:qFormat="1"/>
+    <w:lsdException w:name="Title" w:semiHidden="0" w:uiPriority="10" w:unhideWhenUsed="0" w:qFormat="1"/>
+    <w:lsdException w:name="Default Paragraph Font" w:uiPriority="1"/>
+    <w:lsdException w:name="Subtitle" w:semiHidden="0" w:uiPriority="11" w:unhideWhenUsed="0" w:qFormat="1"/>
+    <w:lsdException w:name="Strong" w:semiHidden="0" w:uiPriority="22" w:unhideWhenUsed="0" w:qFormat="1"/>
+    <w:lsdException w:name="Emphasis" w:semiHidden="0" w:uiPriority="20" w:unhideWhenUsed="0" w:qFormat="1"/>
+    <w:lsdException w:name="Table Grid" w:semiHidden="0" w:uiPriority="59" w:unhideWhenUsed="0"/>
+    <w:lsdException w:name="Placeholder Text" w:unhideWhenUsed="0"/>
+    <w:lsdException w:name="No Spacing" w:semiHidden="0" w:uiPriority="1" w:unhideWhenUsed="0" w:qFormat="1"/>
+    <w:lsdException w:name="Light Shading" w:semiHidden="0" w:uiPriority="60" w:unhideWhenUsed="0"/>
+    <w:lsdException w:name="Light List" w:semiHidden="0" w:uiPriority="61" w:unhideWhenUsed="0"/>
+    <w:lsdException w:name="Light Grid" w:semiHidden="0" w:uiPriority="62" w:unhideWhenUsed="0"/>
+    <w:lsdException w:name="Medium Shading 1" w:semiHidden="0" w:uiPriority="63" w:unhideWhenUsed="0"/>
+    <w:lsdException w:name="Medium Shading 2" w:semiHidden="0" w:uiPriority="64" w:unhideWhenUsed="0"/>
+    <w:lsdException w:name="Medium List 1" w:semiHidden="0" w:uiPriority="65" w:unhideWhenUsed="0"/>
+    <w:lsdException w:name="Medium List 2" w:semiHidden="0" w:uiPriority="66" w:unhideWhenUsed="0"/>
+    <w:lsdException w:name="Medium Grid 1" w:semiHidden="0" w:uiPriority="67" w:unhideWhenUsed="0"/>
+    <w:lsdException w:name="Medium Grid 2" w:semiHidden="0" w:uiPriority="68" w:unhideWhenUsed="0"/>
+    <w:lsdException w:name="Medium Grid 3" w:semiHidden="0" w:uiPriority="69" w:unhideWhenUsed="0"/>
+    <w:lsdException w:name="Dark List" w:semiHidden="0" w:uiPriority="70" w:unhideWhenUsed="0"/>
+    <w:lsdException w:name="Colorful Shading" w:semiHidden="0" w:uiPriority="71" w:unhideWhenUsed="0"/>
+    <w:lsdException w:name="Colorful List" w:semiHidden="0" w:uiPriority="72" w:unhideWhenUsed="0"/>
+    <w:lsdException w:name="Colorful Grid" w:semiHidden="0" w:uiPriority="73" w:unhideWhenUsed="0"/>
+    <w:lsdException w:name="Light Shading Accent 1" w:semiHidden="0" w:uiPriority="60" w:unhideWhenUsed="0"/>
+    <w:lsdException w:name="Light List Accent 1" w:semiHidden="0" w:uiPriority="61" w:unhideWhenUsed="0"/>
+    <w:lsdException w:name="Light Grid Accent 1" w:semiHidden="0" w:uiPriority="62" w:unhideWhenUsed="0"/>
+    <w:lsdException w:name="Medium Shading 1 Accent 1" w:semiHidden="0" w:uiPriority="63" w:unhideWhenUsed="0"/>
+    <w:lsdException w:name="Medium Shading 2 Accent 1" w:semiHidden="0" w:uiPriority="64" w:unhideWhenUsed="0"/>
+    <w:lsdException w:name="Medium List 1 Accent 1" w:semiHidden="0" w:uiPriority="65" w:unhideWhenUsed="0"/>
+    <w:lsdException w:name="Revision" w:unhideWhenUsed="0"/>
+    <w:lsdException w:name="List Paragraph" w:semiHidden="0" w:uiPriority="34" w:unhideWhenUsed="0" w:qFormat="1"/>
+    <w:lsdException w:name="Quote" w:semiHidden="0" w:uiPriority="29" w:unhideWhenUsed="0" w:qFormat="1"/>
+    <w:lsdException w:name="Intense Quote" w:semiHidden="0" w:uiPriority="30" w:unhideWhenUsed="0" w:qFormat="1"/>
+    <w:lsdException w:name="Medium List 2 Accent 1" w:semiHidden="0" w:uiPriority="66" w:unhideWhenUsed="0"/>
+    <w:lsdException w:name="Medium Grid 1 Accent 1" w:semiHidden="0" w:uiPriority="67" w:unhideWhenUsed="0"/>
+    <w:lsdException w:name="Medium Grid 2 Accent 1" w:semiHidden="0" w:uiPriority="68" w:unhideWhenUsed="0"/>
+    <w:lsdException w:name="Medium Grid 3 Accent 1" w:semiHidden="0" w:uiPriority="69" w:unhideWhenUsed="0"/>
+    <w:lsdException w:name="Dark List Accent 1" w:semiHidden="0" w:uiPriority="70" w:unhideWhenUsed="0"/>
+    <w:lsdException w:name="Colorful Shading Accent 1" w:semiHidden="0" w:uiPriority="71" w:unhideWhenUsed="0"/>
+    <w:lsdException w:name="Colorful List Accent 1" w:semiHidden="0" w:uiPriority="72" w:unhideWhenUsed="0"/>
+    <w:lsdException w:name="Colorful Grid Accent 1" w:semiHidden="0" w:uiPriority="73" w:unhideWhenUsed="0"/>
+    <w:lsdException w:name="Light Shading Accent 2" w:semiHidden="0" w:uiPriority="60" w:unhideWhenUsed="0"/>
+    <w:lsdException w:name="Light List Accent 2" w:semiHidden="0" w:uiPriority="61" w:unhideWhenUsed="0"/>
+    <w:lsdException w:name="Light Grid Accent 2" w:semiHidden="0" w:uiPriority="62" w:unhideWhenUsed="0"/>
+    <w:lsdException w:name="Medium Shading 1 Accent 2" w:semiHidden="0" w:uiPriority="63" w:unhideWhenUsed="0"/>
+    <w:lsdException w:name="Medium Shading 2 Accent 2" w:semiHidden="0" w:uiPriority="64" w:unhideWhenUsed="0"/>
+    <w:lsdException w:name="Medium List 1 Accent 2" w:semiHidden="0" w:uiPriority="65" w:unhideWhenUsed="0"/>
+    <w:lsdException w:name="Medium List 2 Accent 2" w:semiHidden="0" w:uiPriority="66" w:unhideWhenUsed="0"/>
+    <w:lsdException w:name="Medium Grid 1 Accent 2" w:semiHidden="0" w:uiPriority="67" w:unhideWhenUsed="0"/>
+    <w:lsdException w:name="Medium Grid 2 Accent 2" w:semiHidden="0" w:uiPriority="68" w:unhideWhenUsed="0"/>
+    <w:lsdException w:name="Medium Grid 3 Accent 2" w:semiHidden="0" w:uiPriority="69" w:unhideWhenUsed="0"/>
+    <w:lsdException w:name="Dark List Accent 2" w:semiHidden="0" w:uiPriority="70" w:unhideWhenUsed="0"/>
+    <w:lsdException w:name="Colorful Shading Accent 2" w:semiHidden="0" w:uiPriority="71" w:unhideWhenUsed="0"/>
+    <w:lsdException w:name="Colorful List Accent 2" w:semiHidden="0" w:uiPriority="72" w:unhideWhenUsed="0"/>
+    <w:lsdException w:name="Colorful Grid Accent 2" w:semiHidden="0" w:uiPriority="73" w:unhideWhenUsed="0"/>
+    <w:lsdException w:name="Light Shading Accent 3" w:semiHidden="0" w:uiPriority="60" w:unhideWhenUsed="0"/>
+    <w:lsdException w:name="Light List Accent 3" w:semiHidden="0" w:uiPriority="61" w:unhideWhenUsed="0"/>
+    <w:lsdException w:name="Light Grid Accent 3" w:semiHidden="0" w:uiPriority="62" w:unhideWhenUsed="0"/>
+    <w:lsdException w:name="Medium Shading 1 Accent 3" w:semiHidden="0" w:uiPriority="63" w:unhideWhenUsed="0"/>
+    <w:lsdException w:name="Medium Shading 2 Accent 3" w:semiHidden="0" w:uiPriority="64" w:unhideWhenUsed="0"/>
+    <w:lsdException w:name="Medium List 1 Accent 3" w:semiHidden="0" w:uiPriority="65" w:unhideWhenUsed="0"/>
+    <w:lsdException w:name="Medium List 2 Accent 3" w:semiHidden="0" w:uiPriority="66" w:unhideWhenUsed="0"/>
+    <w:lsdException w:name="Medium Grid 1 Accent 3" w:semiHidden="0" w:uiPriority="67" w:unhideWhenUsed="0"/>
+    <w:lsdException w:name="Medium Grid 2 Accent 3" w:semiHidden="0" w:uiPriority="68" w:unhideWhenUsed="0"/>
+    <w:lsdException w:name="Medium Grid 3 Accent 3" w:semiHidden="0" w:uiPriority="69" w:unhideWhenUsed="0"/>
+    <w:lsdException w:name="Dark List Accent 3" w:semiHidden="0" w:uiPriority="70" w:unhideWhenUsed="0"/>
+    <w:lsdException w:name="Colorful Shading Accent 3" w:semiHidden="0" w:uiPriority="71" w:unhideWhenUsed="0"/>
+    <w:lsdException w:name="Colorful List Accent 3" w:semiHidden="0" w:uiPriority="72" w:unhideWhenUsed="0"/>
+    <w:lsdException w:name="Colorful Grid Accent 3" w:semiHidden="0" w:uiPriority="73" w:unhideWhenUsed="0"/>
+    <w:lsdException w:name="Light Shading Accent 4" w:semiHidden="0" w:uiPriority="60" w:unhideWhenUsed="0"/>
+    <w:lsdException w:name="Light List Accent 4" w:semiHidden="0" w:uiPriority="61" w:unhideWhenUsed="0"/>
+    <w:lsdException w:name="Light Grid Accent 4" w:semiHidden="0" w:uiPriority="62" w:unhideWhenUsed="0"/>
+    <w:lsdException w:name="Medium Shading 1 Accent 4" w:semiHidden="0" w:uiPriority="63" w:unhideWhenUsed="0"/>
+    <w:lsdException w:name="Medium Shading 2 Accent 4" w:semiHidden="0" w:uiPriority="64" w:unhideWhenUsed="0"/>
+    <w:lsdException w:name="Medium List 1 Accent 4" w:semiHidden="0" w:uiPriority="65" w:unhideWhenUsed="0"/>
+    <w:lsdException w:name="Medium List 2 Accent 4" w:semiHidden="0" w:uiPriority="66" w:unhideWhenUsed="0"/>
+    <w:lsdException w:name="Medium Grid 1 Accent 4" w:semiHidden="0" w:uiPriority="67" w:unhideWhenUsed="0"/>
+    <w:lsdException w:name="Medium Grid 2 Accent 4" w:semiHidden="0" w:uiPriority="68" w:unhideWhenUsed="0"/>
+    <w:lsdException w:name="Medium Grid 3 Accent 4" w:semiHidden="0" w:uiPriority="69" w:unhideWhenUsed="0"/>
+    <w:lsdException w:name="Dark List Accent 4" w:semiHidden="0" w:uiPriority="70" w:unhideWhenUsed="0"/>
+    <w:lsdException w:name="Colorful Shading Accent 4" w:semiHidden="0" w:uiPriority="71" w:unhideWhenUsed="0"/>
+    <w:lsdException w:name="Colorful List Accent 4" w:semiHidden="0" w:uiPriority="72" w:unhideWhenUsed="0"/>
+    <w:lsdException w:name="Colorful Grid Accent 4" w:semiHidden="0" w:uiPriority="73" w:unhideWhenUsed="0"/>
+    <w:lsdException w:name="Light Shading Accent 5" w:semiHidden="0" w:uiPriority="60" w:unhideWhenUsed="0"/>
+    <w:lsdException w:name="Light List Accent 5" w:semiHidden="0" w:uiPriority="61" w:unhideWhenUsed="0"/>
+    <w:lsdException w:name="Light Grid Accent 5" w:semiHidden="0" w:uiPriority="62" w:unhideWhenUsed="0"/>
+    <w:lsdException w:name="Medium Shading 1 Accent 5" w:semiHidden="0" w:uiPriority="63" w:unhideWhenUsed="0"/>
+    <w:lsdException w:name="Medium Shading 2 Accent 5" w:semiHidden="0" w:uiPriority="64" w:unhideWhenUsed="0"/>
+    <w:lsdException w:name="Medium List 1 Accent 5" w:semiHidden="0" w:uiPriority="65" w:unhideWhenUsed="0"/>
+    <w:lsdException w:name="Medium List 2 Accent 5" w:semiHidden="0" w:uiPriority="66" w:unhideWhenUsed="0"/>
+    <w:lsdException w:name="Medium Grid 1 Accent 5" w:semiHidden="0" w:uiPriority="67" w:unhideWhenUsed="0"/>
+    <w:lsdException w:name="Medium Grid 2 Accent 5" w:semiHidden="0" w:uiPriority="68" w:unhideWhenUsed="0"/>
+    <w:lsdException w:name="Medium Grid 3 Accent 5" w:semiHidden="0" w:uiPriority="69" w:unhideWhenUsed="0"/>
+    <w:lsdException w:name="Dark List Accent 5" w:semiHidden="0" w:uiPriority="70" w:unhideWhenUsed="0"/>
+    <w:lsdException w:name="Colorful Shading Accent 5" w:semiHidden="0" w:uiPriority="71" w:unhideWhenUsed="0"/>
+    <w:lsdException w:name="Colorful List Accent 5" w:semiHidden="0" w:uiPriority="72" w:unhideWhenUsed="0"/>
+    <w:lsdException w:name="Colorful Grid Accent 5" w:semiHidden="0" w:uiPriority="73" w:unhideWhenUsed="0"/>
+    <w:lsdException w:name="Light Shading Accent 6" w:semiHidden="0" w:uiPriority="60" w:unhideWhenUsed="0"/>
+    <w:lsdException w:name="Light List Accent 6" w:semiHidden="0" w:uiPriority="61" w:unhideWhenUsed="0"/>
+    <w:lsdException w:name="Light Grid Accent 6" w:semiHidden="0" w:uiPriority="62" w:unhideWhenUsed="0"/>
+    <w:lsdException w:name="Medium Shading 1 Accent 6" w:semiHidden="0" w:uiPriority="63" w:unhideWhenUsed="0"/>
+    <w:lsdException w:name="Medium Shading 2 Accent 6" w:semiHidden="0" w:uiPriority="64" w:unhideWhenUsed="0"/>
+    <w:lsdException w:name="Medium List 1 Accent 6" w:semiHidden="0" w:uiPriority="65" w:unhideWhenUsed="0"/>
+    <w:lsdException w:name="Medium List 2 Accent 6" w:semiHidden="0" w:uiPriority="66" w:unhideWhenUsed="0"/>
+    <w:lsdException w:name="Medium Grid 1 Accent 6" w:semiHidden="0" w:uiPriority="67" w:unhideWhenUsed="0"/>
+    <w:lsdException w:name="Medium Grid 2 Accent 6" w:semiHidden="0" w:uiPriority="68" w:unhideWhenUsed="0"/>
+    <w:lsdException w:name="Medium Grid 3 Accent 6" w:semiHidden="0" w:uiPriority="69" w:unhideWhenUsed="0"/>
+    <w:lsdException w:name="Dark List Accent 6" w:semiHidden="0" w:uiPriority="70" w:unhideWhenUsed="0"/>
+    <w:lsdException w:name="Colorful Shading Accent 6" w:semiHidden="0" w:uiPriority="71" w:unhideWhenUsed="0"/>
+    <w:lsdException w:name="Colorful List Accent 6" w:semiHidden="0" w:uiPriority="72" w:unhideWhenUsed="0"/>
+    <w:lsdException w:name="Colorful Grid Accent 6" w:semiHidden="0" w:uiPriority="73" w:unhideWhenUsed="0"/>
+    <w:lsdException w:name="Subtle Emphasis" w:semiHidden="0" w:uiPriority="19" w:unhideWhenUsed="0" w:qFormat="1"/>
+    <w:lsdException w:name="Intense Emphasis" w:semiHidden="0" w:uiPriority="21" w:unhideWhenUsed="0" w:qFormat="1"/>
+    <w:lsdException w:name="Subtle Reference" w:semiHidden="0" w:uiPriority="31" w:unhideWhenUsed="0" w:qFormat="1"/>
+    <w:lsdException w:name="Intense Reference" w:semiHidden="0" w:uiPriority="32" w:unhideWhenUsed="0" w:qFormat="1"/>
+    <w:lsdException w:name="Book Title" w:semiHidden="0" w:uiPriority="33" w:unhideWhenUsed="0" w:qFormat="1"/>
+    <w:lsdException w:name="Bibliography" w:uiPriority="37"/>
+    <w:lsdException w:name="TOC Heading" w:uiPriority="39" w:qFormat="1"/>
+  </w:latentStyles>
+  <w:style w:type="paragraph" w:default="1" w:styleId="a">
+    <w:name w:val="Normal"/>
+    <w:qFormat/>
+  </w:style>
+  <w:style w:type="character" w:default="1" w:styleId="a0">
+    <w:name w:val="Default Paragraph Font"/>
+    <w:uiPriority w:val="1"/>
+    <w:semiHidden/>
+    <w:unhideWhenUsed/>
+  </w:style>
+  <w:style w:type="table" w:default="1" w:styleId="a1">
+    <w:name w:val="Normal Table"/>
+    <w:uiPriority w:val="99"/>
+    <w:semiHidden/>
+    <w:unhideWhenUsed/>
+    <w:tblPr>
+      <w:tblInd w:w="0" w:type="dxa"/>
+      <w:tblCellMar>
+        <w:top w:w="0" w:type="dxa"/>
+        <w:left w:w="108" w:type="dxa"/>
+        <w:bottom w:w="0" w:type="dxa"/>
+        <w:right w:w="108" w:type="dxa"/>
+      </w:tblCellMar>
+    </w:tblPr>
+  </w:style>
+  <w:style w:type="numbering" w:default="1" w:styleId="a2">
+    <w:name w:val="No List"/>
+    <w:uiPriority w:val="99"/>
+    <w:semiHidden/>
+    <w:unhideWhenUsed/>
   </w:style>
 </w:styles>
 </file>

</xml_diff>